<commit_message>
update, working in bh
</commit_message>
<xml_diff>
--- a/documents/Resume.docx
+++ b/documents/Resume.docx
@@ -279,15 +279,17 @@
         <w:rPr>
           <w:lang w:eastAsia="es-ES"/>
         </w:rPr>
-        <w:t>I am looking forward to work in the video games industry, to continue learning from people with experience and passion for video games.</w:t>
-      </w:r>
-    </w:p>
-    <w:p>
-      <w:pPr>
-        <w:rPr>
-          <w:lang w:eastAsia="es-ES"/>
-        </w:rPr>
-      </w:pPr>
+        <w:t>I am looking forward to work in the video games industry, to continue learning from people with experience and passion for video games, so I can learn and create my own games in the future.</w:t>
+      </w:r>
+    </w:p>
+    <w:p>
+      <w:pPr>
+        <w:rPr>
+          <w:lang w:eastAsia="es-ES"/>
+        </w:rPr>
+      </w:pPr>
+      <w:bookmarkStart w:id="0" w:name="_GoBack"/>
+      <w:bookmarkEnd w:id="0"/>
       <w:r>
         <w:rPr>
           <w:lang w:eastAsia="es-ES"/>
@@ -402,30 +404,6 @@
               <w:t>C#</w:t>
             </w:r>
           </w:p>
-          <w:p>
-            <w:pPr>
-              <w:numPr>
-                <w:ilvl w:val="0"/>
-                <w:numId w:val="5"/>
-              </w:numPr>
-              <w:spacing w:before="100" w:beforeAutospacing="1" w:after="100" w:afterAutospacing="1"/>
-            </w:pPr>
-            <w:r>
-              <w:t>Swift</w:t>
-            </w:r>
-          </w:p>
-          <w:p>
-            <w:pPr>
-              <w:numPr>
-                <w:ilvl w:val="0"/>
-                <w:numId w:val="5"/>
-              </w:numPr>
-              <w:spacing w:before="100" w:beforeAutospacing="1" w:after="100" w:afterAutospacing="1"/>
-            </w:pPr>
-            <w:r>
-              <w:t>HTML / CSS</w:t>
-            </w:r>
-          </w:p>
         </w:tc>
         <w:tc>
           <w:tcPr>
@@ -433,42 +411,10 @@
           </w:tcPr>
           <w:p>
             <w:pPr>
-              <w:numPr>
-                <w:ilvl w:val="0"/>
-                <w:numId w:val="6"/>
-              </w:numPr>
               <w:spacing w:before="100" w:beforeAutospacing="1" w:after="100" w:afterAutospacing="1"/>
+              <w:ind w:left="720"/>
               <w:textAlignment w:val="top"/>
             </w:pPr>
-            <w:r>
-              <w:t>Java</w:t>
-            </w:r>
-          </w:p>
-          <w:p>
-            <w:pPr>
-              <w:numPr>
-                <w:ilvl w:val="0"/>
-                <w:numId w:val="6"/>
-              </w:numPr>
-              <w:spacing w:before="100" w:beforeAutospacing="1" w:after="100" w:afterAutospacing="1"/>
-              <w:textAlignment w:val="top"/>
-            </w:pPr>
-            <w:r>
-              <w:t>JavaScript</w:t>
-            </w:r>
-          </w:p>
-          <w:p>
-            <w:pPr>
-              <w:numPr>
-                <w:ilvl w:val="0"/>
-                <w:numId w:val="6"/>
-              </w:numPr>
-              <w:spacing w:before="100" w:beforeAutospacing="1" w:after="100" w:afterAutospacing="1"/>
-              <w:textAlignment w:val="top"/>
-            </w:pPr>
-            <w:r>
-              <w:t>GLSL</w:t>
-            </w:r>
           </w:p>
         </w:tc>
       </w:tr>
@@ -539,18 +485,6 @@
     </w:p>
     <w:p>
       <w:pPr>
-        <w:numPr>
-          <w:ilvl w:val="0"/>
-          <w:numId w:val="8"/>
-        </w:numPr>
-        <w:spacing w:before="100" w:beforeAutospacing="1" w:after="100" w:afterAutospacing="1" w:line="240" w:lineRule="auto"/>
-      </w:pPr>
-      <w:r>
-        <w:t>DirectX 11 (University Framework)</w:t>
-      </w:r>
-    </w:p>
-    <w:p>
-      <w:pPr>
         <w:pStyle w:val="Ttulo2"/>
       </w:pPr>
       <w:r>
@@ -583,37 +517,6 @@
     </w:p>
     <w:p>
       <w:pPr>
-        <w:pStyle w:val="Ttulo2"/>
-      </w:pPr>
-      <w:r>
-        <w:lastRenderedPageBreak/>
-        <w:t>Personal Aptitudes</w:t>
-      </w:r>
-    </w:p>
-    <w:p>
-      <w:pPr>
-        <w:numPr>
-          <w:ilvl w:val="0"/>
-          <w:numId w:val="10"/>
-        </w:numPr>
-        <w:spacing w:before="100" w:beforeAutospacing="1" w:after="100" w:afterAutospacing="1" w:line="240" w:lineRule="auto"/>
-      </w:pPr>
-      <w:r>
-        <w:t>Teamwork</w:t>
-      </w:r>
-    </w:p>
-    <w:p>
-      <w:pPr>
-        <w:rPr>
-          <w:lang w:eastAsia="es-ES"/>
-        </w:rPr>
-      </w:pPr>
-      <w:r>
-        <w:t>Researching / self-learning</w:t>
-      </w:r>
-    </w:p>
-    <w:p>
-      <w:pPr>
         <w:pStyle w:val="Ttulo1"/>
       </w:pPr>
       <w:r>
@@ -689,7 +592,8 @@
         <w:rPr>
           <w:lang w:eastAsia="es-ES"/>
         </w:rPr>
-        <w:t>Graduated: Expected 2019</w:t>
+        <w:lastRenderedPageBreak/>
+        <w:t>Graduated: 2019</w:t>
       </w:r>
     </w:p>
     <w:p>
@@ -847,10 +751,38 @@
         <w:rPr>
           <w:lang w:eastAsia="es-ES"/>
         </w:rPr>
-        <w:t>Junior Gameplay Programmer 06/2019 - Present</w:t>
-      </w:r>
-      <w:bookmarkStart w:id="0" w:name="_GoBack"/>
-      <w:bookmarkEnd w:id="0"/>
+        <w:t xml:space="preserve">Junior Gameplay Programmer 06/2019 </w:t>
+      </w:r>
+      <w:r>
+        <w:rPr>
+          <w:lang w:eastAsia="es-ES"/>
+        </w:rPr>
+        <w:t>–</w:t>
+      </w:r>
+      <w:r>
+        <w:rPr>
+          <w:lang w:eastAsia="es-ES"/>
+        </w:rPr>
+        <w:t xml:space="preserve"> Present</w:t>
+      </w:r>
+    </w:p>
+    <w:p>
+      <w:pPr>
+        <w:pStyle w:val="Prrafodelista"/>
+        <w:numPr>
+          <w:ilvl w:val="1"/>
+          <w:numId w:val="13"/>
+        </w:numPr>
+        <w:rPr>
+          <w:lang w:eastAsia="es-ES"/>
+        </w:rPr>
+      </w:pPr>
+      <w:r>
+        <w:rPr>
+          <w:lang w:eastAsia="es-ES"/>
+        </w:rPr>
+        <w:t>Learning about gameplay programming and working with the design team to create a great prototype for PROMOD.</w:t>
+      </w:r>
     </w:p>
     <w:p>
       <w:pPr>
@@ -953,482 +885,54 @@
         <w:t>Interests</w:t>
       </w:r>
     </w:p>
-    <w:tbl>
-      <w:tblPr>
-        <w:tblStyle w:val="Tablanormal1"/>
-        <w:tblW w:w="0" w:type="auto"/>
-        <w:tblLook w:val="04A0" w:firstRow="1" w:lastRow="0" w:firstColumn="1" w:lastColumn="0" w:noHBand="0" w:noVBand="1"/>
-      </w:tblPr>
-      <w:tblGrid>
-        <w:gridCol w:w="1838"/>
-        <w:gridCol w:w="1985"/>
-        <w:gridCol w:w="1559"/>
-        <w:gridCol w:w="1413"/>
-        <w:gridCol w:w="1699"/>
-      </w:tblGrid>
-      <w:tr>
-        <w:trPr>
-          <w:cnfStyle w:val="100000000000" w:firstRow="1" w:lastRow="0" w:firstColumn="0" w:lastColumn="0" w:oddVBand="0" w:evenVBand="0" w:oddHBand="0" w:evenHBand="0" w:firstRowFirstColumn="0" w:firstRowLastColumn="0" w:lastRowFirstColumn="0" w:lastRowLastColumn="0"/>
-        </w:trPr>
-        <w:tc>
-          <w:tcPr>
-            <w:cnfStyle w:val="001000000000" w:firstRow="0" w:lastRow="0" w:firstColumn="1" w:lastColumn="0" w:oddVBand="0" w:evenVBand="0" w:oddHBand="0" w:evenHBand="0" w:firstRowFirstColumn="0" w:firstRowLastColumn="0" w:lastRowFirstColumn="0" w:lastRowLastColumn="0"/>
-            <w:tcW w:w="1838" w:type="dxa"/>
-            <w:tcBorders>
-              <w:top w:val="nil"/>
-              <w:left w:val="nil"/>
-              <w:right w:val="nil"/>
-            </w:tcBorders>
-          </w:tcPr>
-          <w:p>
-            <w:pPr>
-              <w:pStyle w:val="Ttulo2"/>
-              <w:outlineLvl w:val="1"/>
-            </w:pPr>
-            <w:r>
-              <w:rPr>
-                <w:b/>
-              </w:rPr>
-              <w:t>Games</w:t>
-            </w:r>
-          </w:p>
-        </w:tc>
-        <w:tc>
-          <w:tcPr>
-            <w:tcW w:w="1985" w:type="dxa"/>
-            <w:tcBorders>
-              <w:top w:val="nil"/>
-              <w:left w:val="nil"/>
-              <w:right w:val="nil"/>
-            </w:tcBorders>
-          </w:tcPr>
-          <w:p>
-            <w:pPr>
-              <w:cnfStyle w:val="100000000000" w:firstRow="1" w:lastRow="0" w:firstColumn="0" w:lastColumn="0" w:oddVBand="0" w:evenVBand="0" w:oddHBand="0" w:evenHBand="0" w:firstRowFirstColumn="0" w:firstRowLastColumn="0" w:lastRowFirstColumn="0" w:lastRowLastColumn="0"/>
-            </w:pPr>
-          </w:p>
-        </w:tc>
-        <w:tc>
-          <w:tcPr>
-            <w:tcW w:w="1559" w:type="dxa"/>
-            <w:tcBorders>
-              <w:top w:val="nil"/>
-              <w:left w:val="nil"/>
-              <w:right w:val="nil"/>
-            </w:tcBorders>
-          </w:tcPr>
-          <w:p>
-            <w:pPr>
-              <w:pStyle w:val="Ttulo2"/>
-              <w:outlineLvl w:val="1"/>
-              <w:cnfStyle w:val="100000000000" w:firstRow="1" w:lastRow="0" w:firstColumn="0" w:lastColumn="0" w:oddVBand="0" w:evenVBand="0" w:oddHBand="0" w:evenHBand="0" w:firstRowFirstColumn="0" w:firstRowLastColumn="0" w:lastRowFirstColumn="0" w:lastRowLastColumn="0"/>
-            </w:pPr>
-            <w:r>
-              <w:rPr>
-                <w:b/>
-              </w:rPr>
-              <w:t>Music</w:t>
-            </w:r>
-          </w:p>
-        </w:tc>
-        <w:tc>
-          <w:tcPr>
-            <w:tcW w:w="1413" w:type="dxa"/>
-            <w:tcBorders>
-              <w:top w:val="nil"/>
-              <w:left w:val="nil"/>
-              <w:right w:val="nil"/>
-            </w:tcBorders>
-          </w:tcPr>
-          <w:p>
-            <w:pPr>
-              <w:cnfStyle w:val="100000000000" w:firstRow="1" w:lastRow="0" w:firstColumn="0" w:lastColumn="0" w:oddVBand="0" w:evenVBand="0" w:oddHBand="0" w:evenHBand="0" w:firstRowFirstColumn="0" w:firstRowLastColumn="0" w:lastRowFirstColumn="0" w:lastRowLastColumn="0"/>
-            </w:pPr>
-          </w:p>
-        </w:tc>
-        <w:tc>
-          <w:tcPr>
-            <w:tcW w:w="1699" w:type="dxa"/>
-            <w:tcBorders>
-              <w:top w:val="nil"/>
-              <w:left w:val="nil"/>
-              <w:right w:val="nil"/>
-            </w:tcBorders>
-          </w:tcPr>
-          <w:p>
-            <w:pPr>
-              <w:pStyle w:val="Ttulo2"/>
-              <w:outlineLvl w:val="1"/>
-              <w:cnfStyle w:val="100000000000" w:firstRow="1" w:lastRow="0" w:firstColumn="0" w:lastColumn="0" w:oddVBand="0" w:evenVBand="0" w:oddHBand="0" w:evenHBand="0" w:firstRowFirstColumn="0" w:firstRowLastColumn="0" w:lastRowFirstColumn="0" w:lastRowLastColumn="0"/>
-            </w:pPr>
-            <w:r>
-              <w:rPr>
-                <w:b/>
-              </w:rPr>
-              <w:t>Sports</w:t>
-            </w:r>
-          </w:p>
-        </w:tc>
-      </w:tr>
-      <w:tr>
-        <w:trPr>
-          <w:cnfStyle w:val="000000100000" w:firstRow="0" w:lastRow="0" w:firstColumn="0" w:lastColumn="0" w:oddVBand="0" w:evenVBand="0" w:oddHBand="1" w:evenHBand="0" w:firstRowFirstColumn="0" w:firstRowLastColumn="0" w:lastRowFirstColumn="0" w:lastRowLastColumn="0"/>
-        </w:trPr>
-        <w:tc>
-          <w:tcPr>
-            <w:cnfStyle w:val="001000000000" w:firstRow="0" w:lastRow="0" w:firstColumn="1" w:lastColumn="0" w:oddVBand="0" w:evenVBand="0" w:oddHBand="0" w:evenHBand="0" w:firstRowFirstColumn="0" w:firstRowLastColumn="0" w:lastRowFirstColumn="0" w:lastRowLastColumn="0"/>
-            <w:tcW w:w="1838" w:type="dxa"/>
-          </w:tcPr>
-          <w:p>
-            <w:pPr>
-              <w:rPr>
-                <w:b w:val="0"/>
-              </w:rPr>
-            </w:pPr>
-            <w:r>
-              <w:rPr>
-                <w:b w:val="0"/>
-              </w:rPr>
-              <w:t>The Elder Scrolls</w:t>
-            </w:r>
-          </w:p>
-        </w:tc>
-        <w:tc>
-          <w:tcPr>
-            <w:tcW w:w="1985" w:type="dxa"/>
-          </w:tcPr>
-          <w:p>
-            <w:pPr>
-              <w:cnfStyle w:val="000000100000" w:firstRow="0" w:lastRow="0" w:firstColumn="0" w:lastColumn="0" w:oddVBand="0" w:evenVBand="0" w:oddHBand="1" w:evenHBand="0" w:firstRowFirstColumn="0" w:firstRowLastColumn="0" w:lastRowFirstColumn="0" w:lastRowLastColumn="0"/>
-            </w:pPr>
-            <w:proofErr w:type="spellStart"/>
-            <w:r>
-              <w:t>Magicka</w:t>
-            </w:r>
-            <w:proofErr w:type="spellEnd"/>
-          </w:p>
-        </w:tc>
-        <w:tc>
-          <w:tcPr>
-            <w:tcW w:w="1559" w:type="dxa"/>
-          </w:tcPr>
-          <w:p>
-            <w:pPr>
-              <w:cnfStyle w:val="000000100000" w:firstRow="0" w:lastRow="0" w:firstColumn="0" w:lastColumn="0" w:oddVBand="0" w:evenVBand="0" w:oddHBand="1" w:evenHBand="0" w:firstRowFirstColumn="0" w:firstRowLastColumn="0" w:lastRowFirstColumn="0" w:lastRowLastColumn="0"/>
-            </w:pPr>
-            <w:r>
-              <w:t>Rock</w:t>
-            </w:r>
-          </w:p>
-        </w:tc>
-        <w:tc>
-          <w:tcPr>
-            <w:tcW w:w="1413" w:type="dxa"/>
-          </w:tcPr>
-          <w:p>
-            <w:pPr>
-              <w:cnfStyle w:val="000000100000" w:firstRow="0" w:lastRow="0" w:firstColumn="0" w:lastColumn="0" w:oddVBand="0" w:evenVBand="0" w:oddHBand="1" w:evenHBand="0" w:firstRowFirstColumn="0" w:firstRowLastColumn="0" w:lastRowFirstColumn="0" w:lastRowLastColumn="0"/>
-            </w:pPr>
-            <w:r>
-              <w:t>Celtic Punk/Rock</w:t>
-            </w:r>
-          </w:p>
-        </w:tc>
-        <w:tc>
-          <w:tcPr>
-            <w:tcW w:w="1699" w:type="dxa"/>
-          </w:tcPr>
-          <w:p>
-            <w:pPr>
-              <w:cnfStyle w:val="000000100000" w:firstRow="0" w:lastRow="0" w:firstColumn="0" w:lastColumn="0" w:oddVBand="0" w:evenVBand="0" w:oddHBand="1" w:evenHBand="0" w:firstRowFirstColumn="0" w:firstRowLastColumn="0" w:lastRowFirstColumn="0" w:lastRowLastColumn="0"/>
-            </w:pPr>
-            <w:r>
-              <w:t>Hiking</w:t>
-            </w:r>
-          </w:p>
-        </w:tc>
-      </w:tr>
-      <w:tr>
-        <w:tc>
-          <w:tcPr>
-            <w:cnfStyle w:val="001000000000" w:firstRow="0" w:lastRow="0" w:firstColumn="1" w:lastColumn="0" w:oddVBand="0" w:evenVBand="0" w:oddHBand="0" w:evenHBand="0" w:firstRowFirstColumn="0" w:firstRowLastColumn="0" w:lastRowFirstColumn="0" w:lastRowLastColumn="0"/>
-            <w:tcW w:w="1838" w:type="dxa"/>
-          </w:tcPr>
-          <w:p>
-            <w:pPr>
-              <w:rPr>
-                <w:b w:val="0"/>
-              </w:rPr>
-            </w:pPr>
-            <w:r>
-              <w:rPr>
-                <w:b w:val="0"/>
-              </w:rPr>
-              <w:t>Monster Hunter</w:t>
-            </w:r>
-          </w:p>
-        </w:tc>
-        <w:tc>
-          <w:tcPr>
-            <w:tcW w:w="1985" w:type="dxa"/>
-          </w:tcPr>
-          <w:p>
-            <w:pPr>
-              <w:cnfStyle w:val="000000000000" w:firstRow="0" w:lastRow="0" w:firstColumn="0" w:lastColumn="0" w:oddVBand="0" w:evenVBand="0" w:oddHBand="0" w:evenHBand="0" w:firstRowFirstColumn="0" w:firstRowLastColumn="0" w:lastRowFirstColumn="0" w:lastRowLastColumn="0"/>
-            </w:pPr>
-            <w:r>
-              <w:t>Elite Dangerous</w:t>
-            </w:r>
-          </w:p>
-        </w:tc>
-        <w:tc>
-          <w:tcPr>
-            <w:tcW w:w="1559" w:type="dxa"/>
-          </w:tcPr>
-          <w:p>
-            <w:pPr>
-              <w:cnfStyle w:val="000000000000" w:firstRow="0" w:lastRow="0" w:firstColumn="0" w:lastColumn="0" w:oddVBand="0" w:evenVBand="0" w:oddHBand="0" w:evenHBand="0" w:firstRowFirstColumn="0" w:firstRowLastColumn="0" w:lastRowFirstColumn="0" w:lastRowLastColumn="0"/>
-            </w:pPr>
-            <w:r>
-              <w:t>Metal</w:t>
-            </w:r>
-          </w:p>
-        </w:tc>
-        <w:tc>
-          <w:tcPr>
-            <w:tcW w:w="1413" w:type="dxa"/>
-          </w:tcPr>
-          <w:p>
-            <w:pPr>
-              <w:cnfStyle w:val="000000000000" w:firstRow="0" w:lastRow="0" w:firstColumn="0" w:lastColumn="0" w:oddVBand="0" w:evenVBand="0" w:oddHBand="0" w:evenHBand="0" w:firstRowFirstColumn="0" w:firstRowLastColumn="0" w:lastRowFirstColumn="0" w:lastRowLastColumn="0"/>
-            </w:pPr>
-            <w:r>
-              <w:t>Games OST</w:t>
-            </w:r>
-          </w:p>
-        </w:tc>
-        <w:tc>
-          <w:tcPr>
-            <w:tcW w:w="1699" w:type="dxa"/>
-          </w:tcPr>
-          <w:p>
-            <w:pPr>
-              <w:cnfStyle w:val="000000000000" w:firstRow="0" w:lastRow="0" w:firstColumn="0" w:lastColumn="0" w:oddVBand="0" w:evenVBand="0" w:oddHBand="0" w:evenHBand="0" w:firstRowFirstColumn="0" w:firstRowLastColumn="0" w:lastRowFirstColumn="0" w:lastRowLastColumn="0"/>
-            </w:pPr>
-            <w:r>
-              <w:t>Scuba Diving</w:t>
-            </w:r>
-          </w:p>
-        </w:tc>
-      </w:tr>
-      <w:tr>
-        <w:trPr>
-          <w:cnfStyle w:val="000000100000" w:firstRow="0" w:lastRow="0" w:firstColumn="0" w:lastColumn="0" w:oddVBand="0" w:evenVBand="0" w:oddHBand="1" w:evenHBand="0" w:firstRowFirstColumn="0" w:firstRowLastColumn="0" w:lastRowFirstColumn="0" w:lastRowLastColumn="0"/>
-        </w:trPr>
-        <w:tc>
-          <w:tcPr>
-            <w:cnfStyle w:val="001000000000" w:firstRow="0" w:lastRow="0" w:firstColumn="1" w:lastColumn="0" w:oddVBand="0" w:evenVBand="0" w:oddHBand="0" w:evenHBand="0" w:firstRowFirstColumn="0" w:firstRowLastColumn="0" w:lastRowFirstColumn="0" w:lastRowLastColumn="0"/>
-            <w:tcW w:w="1838" w:type="dxa"/>
-          </w:tcPr>
-          <w:p>
-            <w:pPr>
-              <w:rPr>
-                <w:b w:val="0"/>
-              </w:rPr>
-            </w:pPr>
-            <w:r>
-              <w:rPr>
-                <w:b w:val="0"/>
-              </w:rPr>
-              <w:t>Hollow Knight</w:t>
-            </w:r>
-          </w:p>
-        </w:tc>
-        <w:tc>
-          <w:tcPr>
-            <w:tcW w:w="1985" w:type="dxa"/>
-          </w:tcPr>
-          <w:p>
-            <w:pPr>
-              <w:cnfStyle w:val="000000100000" w:firstRow="0" w:lastRow="0" w:firstColumn="0" w:lastColumn="0" w:oddVBand="0" w:evenVBand="0" w:oddHBand="1" w:evenHBand="0" w:firstRowFirstColumn="0" w:firstRowLastColumn="0" w:lastRowFirstColumn="0" w:lastRowLastColumn="0"/>
-            </w:pPr>
-            <w:r>
-              <w:t>The Binding of Isaac</w:t>
-            </w:r>
-          </w:p>
-        </w:tc>
-        <w:tc>
-          <w:tcPr>
-            <w:tcW w:w="1559" w:type="dxa"/>
-          </w:tcPr>
-          <w:p>
-            <w:pPr>
-              <w:cnfStyle w:val="000000100000" w:firstRow="0" w:lastRow="0" w:firstColumn="0" w:lastColumn="0" w:oddVBand="0" w:evenVBand="0" w:oddHBand="1" w:evenHBand="0" w:firstRowFirstColumn="0" w:firstRowLastColumn="0" w:lastRowFirstColumn="0" w:lastRowLastColumn="0"/>
-            </w:pPr>
-            <w:r>
-              <w:t>Punk</w:t>
-            </w:r>
-          </w:p>
-        </w:tc>
-        <w:tc>
-          <w:tcPr>
-            <w:tcW w:w="1413" w:type="dxa"/>
-          </w:tcPr>
-          <w:p>
-            <w:pPr>
-              <w:cnfStyle w:val="000000100000" w:firstRow="0" w:lastRow="0" w:firstColumn="0" w:lastColumn="0" w:oddVBand="0" w:evenVBand="0" w:oddHBand="1" w:evenHBand="0" w:firstRowFirstColumn="0" w:firstRowLastColumn="0" w:lastRowFirstColumn="0" w:lastRowLastColumn="0"/>
-            </w:pPr>
-            <w:proofErr w:type="spellStart"/>
-            <w:r>
-              <w:t>Ska</w:t>
-            </w:r>
-            <w:proofErr w:type="spellEnd"/>
-          </w:p>
-        </w:tc>
-        <w:tc>
-          <w:tcPr>
-            <w:tcW w:w="1699" w:type="dxa"/>
-          </w:tcPr>
-          <w:p>
-            <w:pPr>
-              <w:cnfStyle w:val="000000100000" w:firstRow="0" w:lastRow="0" w:firstColumn="0" w:lastColumn="0" w:oddVBand="0" w:evenVBand="0" w:oddHBand="1" w:evenHBand="0" w:firstRowFirstColumn="0" w:firstRowLastColumn="0" w:lastRowFirstColumn="0" w:lastRowLastColumn="0"/>
-            </w:pPr>
-            <w:r>
-              <w:t>Roller-Skating</w:t>
-            </w:r>
-          </w:p>
-        </w:tc>
-      </w:tr>
-      <w:tr>
-        <w:tc>
-          <w:tcPr>
-            <w:cnfStyle w:val="001000000000" w:firstRow="0" w:lastRow="0" w:firstColumn="1" w:lastColumn="0" w:oddVBand="0" w:evenVBand="0" w:oddHBand="0" w:evenHBand="0" w:firstRowFirstColumn="0" w:firstRowLastColumn="0" w:lastRowFirstColumn="0" w:lastRowLastColumn="0"/>
-            <w:tcW w:w="1838" w:type="dxa"/>
-          </w:tcPr>
-          <w:p>
-            <w:pPr>
-              <w:rPr>
-                <w:b w:val="0"/>
-              </w:rPr>
-            </w:pPr>
-            <w:r>
-              <w:rPr>
-                <w:b w:val="0"/>
-              </w:rPr>
-              <w:t>Portal</w:t>
-            </w:r>
-          </w:p>
-        </w:tc>
-        <w:tc>
-          <w:tcPr>
-            <w:tcW w:w="1985" w:type="dxa"/>
-          </w:tcPr>
-          <w:p>
-            <w:pPr>
-              <w:cnfStyle w:val="000000000000" w:firstRow="0" w:lastRow="0" w:firstColumn="0" w:lastColumn="0" w:oddVBand="0" w:evenVBand="0" w:oddHBand="0" w:evenHBand="0" w:firstRowFirstColumn="0" w:firstRowLastColumn="0" w:lastRowFirstColumn="0" w:lastRowLastColumn="0"/>
-            </w:pPr>
-            <w:r>
-              <w:t>Terraria</w:t>
-            </w:r>
-          </w:p>
-        </w:tc>
-        <w:tc>
-          <w:tcPr>
-            <w:tcW w:w="1559" w:type="dxa"/>
-          </w:tcPr>
-          <w:p>
-            <w:pPr>
-              <w:cnfStyle w:val="000000000000" w:firstRow="0" w:lastRow="0" w:firstColumn="0" w:lastColumn="0" w:oddVBand="0" w:evenVBand="0" w:oddHBand="0" w:evenHBand="0" w:firstRowFirstColumn="0" w:firstRowLastColumn="0" w:lastRowFirstColumn="0" w:lastRowLastColumn="0"/>
-            </w:pPr>
-          </w:p>
-        </w:tc>
-        <w:tc>
-          <w:tcPr>
-            <w:tcW w:w="1413" w:type="dxa"/>
-          </w:tcPr>
-          <w:p>
-            <w:pPr>
-              <w:cnfStyle w:val="000000000000" w:firstRow="0" w:lastRow="0" w:firstColumn="0" w:lastColumn="0" w:oddVBand="0" w:evenVBand="0" w:oddHBand="0" w:evenHBand="0" w:firstRowFirstColumn="0" w:firstRowLastColumn="0" w:lastRowFirstColumn="0" w:lastRowLastColumn="0"/>
-            </w:pPr>
-          </w:p>
-        </w:tc>
-        <w:tc>
-          <w:tcPr>
-            <w:tcW w:w="1699" w:type="dxa"/>
-          </w:tcPr>
-          <w:p>
-            <w:pPr>
-              <w:cnfStyle w:val="000000000000" w:firstRow="0" w:lastRow="0" w:firstColumn="0" w:lastColumn="0" w:oddVBand="0" w:evenVBand="0" w:oddHBand="0" w:evenHBand="0" w:firstRowFirstColumn="0" w:firstRowLastColumn="0" w:lastRowFirstColumn="0" w:lastRowLastColumn="0"/>
-            </w:pPr>
-          </w:p>
-        </w:tc>
-      </w:tr>
-      <w:tr>
-        <w:trPr>
-          <w:cnfStyle w:val="000000100000" w:firstRow="0" w:lastRow="0" w:firstColumn="0" w:lastColumn="0" w:oddVBand="0" w:evenVBand="0" w:oddHBand="1" w:evenHBand="0" w:firstRowFirstColumn="0" w:firstRowLastColumn="0" w:lastRowFirstColumn="0" w:lastRowLastColumn="0"/>
-        </w:trPr>
-        <w:tc>
-          <w:tcPr>
-            <w:cnfStyle w:val="001000000000" w:firstRow="0" w:lastRow="0" w:firstColumn="1" w:lastColumn="0" w:oddVBand="0" w:evenVBand="0" w:oddHBand="0" w:evenHBand="0" w:firstRowFirstColumn="0" w:firstRowLastColumn="0" w:lastRowFirstColumn="0" w:lastRowLastColumn="0"/>
-            <w:tcW w:w="1838" w:type="dxa"/>
-          </w:tcPr>
-          <w:p>
-            <w:pPr>
-              <w:rPr>
-                <w:b w:val="0"/>
-              </w:rPr>
-            </w:pPr>
-            <w:r>
-              <w:rPr>
-                <w:b w:val="0"/>
-              </w:rPr>
-              <w:t>God of War</w:t>
-            </w:r>
-          </w:p>
-        </w:tc>
-        <w:tc>
-          <w:tcPr>
-            <w:tcW w:w="1985" w:type="dxa"/>
-          </w:tcPr>
-          <w:p>
-            <w:pPr>
-              <w:cnfStyle w:val="000000100000" w:firstRow="0" w:lastRow="0" w:firstColumn="0" w:lastColumn="0" w:oddVBand="0" w:evenVBand="0" w:oddHBand="1" w:evenHBand="0" w:firstRowFirstColumn="0" w:firstRowLastColumn="0" w:lastRowFirstColumn="0" w:lastRowLastColumn="0"/>
-            </w:pPr>
-          </w:p>
-        </w:tc>
-        <w:tc>
-          <w:tcPr>
-            <w:tcW w:w="1559" w:type="dxa"/>
-          </w:tcPr>
-          <w:p>
-            <w:pPr>
-              <w:cnfStyle w:val="000000100000" w:firstRow="0" w:lastRow="0" w:firstColumn="0" w:lastColumn="0" w:oddVBand="0" w:evenVBand="0" w:oddHBand="1" w:evenHBand="0" w:firstRowFirstColumn="0" w:firstRowLastColumn="0" w:lastRowFirstColumn="0" w:lastRowLastColumn="0"/>
-            </w:pPr>
-          </w:p>
-        </w:tc>
-        <w:tc>
-          <w:tcPr>
-            <w:tcW w:w="1413" w:type="dxa"/>
-          </w:tcPr>
-          <w:p>
-            <w:pPr>
-              <w:cnfStyle w:val="000000100000" w:firstRow="0" w:lastRow="0" w:firstColumn="0" w:lastColumn="0" w:oddVBand="0" w:evenVBand="0" w:oddHBand="1" w:evenHBand="0" w:firstRowFirstColumn="0" w:firstRowLastColumn="0" w:lastRowFirstColumn="0" w:lastRowLastColumn="0"/>
-            </w:pPr>
-          </w:p>
-        </w:tc>
-        <w:tc>
-          <w:tcPr>
-            <w:tcW w:w="1699" w:type="dxa"/>
-          </w:tcPr>
-          <w:p>
-            <w:pPr>
-              <w:cnfStyle w:val="000000100000" w:firstRow="0" w:lastRow="0" w:firstColumn="0" w:lastColumn="0" w:oddVBand="0" w:evenVBand="0" w:oddHBand="1" w:evenHBand="0" w:firstRowFirstColumn="0" w:firstRowLastColumn="0" w:lastRowFirstColumn="0" w:lastRowLastColumn="0"/>
-            </w:pPr>
-          </w:p>
-        </w:tc>
-      </w:tr>
-    </w:tbl>
-    <w:p/>
+    <w:p>
+      <w:pPr>
+        <w:numPr>
+          <w:ilvl w:val="0"/>
+          <w:numId w:val="3"/>
+        </w:numPr>
+        <w:spacing w:before="100" w:beforeAutospacing="1" w:after="100" w:afterAutospacing="1" w:line="240" w:lineRule="auto"/>
+      </w:pPr>
+      <w:r>
+        <w:t>Games</w:t>
+      </w:r>
+    </w:p>
+    <w:p>
+      <w:pPr>
+        <w:numPr>
+          <w:ilvl w:val="0"/>
+          <w:numId w:val="3"/>
+        </w:numPr>
+        <w:spacing w:before="100" w:beforeAutospacing="1" w:after="100" w:afterAutospacing="1" w:line="240" w:lineRule="auto"/>
+      </w:pPr>
+      <w:r>
+        <w:t>Reading</w:t>
+      </w:r>
+    </w:p>
+    <w:p>
+      <w:pPr>
+        <w:numPr>
+          <w:ilvl w:val="0"/>
+          <w:numId w:val="3"/>
+        </w:numPr>
+        <w:spacing w:before="100" w:beforeAutospacing="1" w:after="100" w:afterAutospacing="1" w:line="240" w:lineRule="auto"/>
+      </w:pPr>
+      <w:r>
+        <w:t>Music</w:t>
+      </w:r>
+    </w:p>
+    <w:p>
+      <w:pPr>
+        <w:numPr>
+          <w:ilvl w:val="0"/>
+          <w:numId w:val="3"/>
+        </w:numPr>
+        <w:spacing w:before="100" w:beforeAutospacing="1" w:after="100" w:afterAutospacing="1" w:line="240" w:lineRule="auto"/>
+      </w:pPr>
+      <w:r>
+        <w:t>Sport</w:t>
+      </w:r>
+    </w:p>
     <w:sectPr>
       <w:pgSz w:w="11906" w:h="16838"/>
       <w:pgMar w:top="1417" w:right="1701" w:bottom="1417" w:left="1701" w:header="708" w:footer="708" w:gutter="0"/>
@@ -1444,7 +948,7 @@
   <w:abstractNum w:abstractNumId="0" w15:restartNumberingAfterBreak="0">
     <w:nsid w:val="06563A48"/>
     <w:multiLevelType w:val="hybridMultilevel"/>
-    <w:tmpl w:val="210067B2"/>
+    <w:tmpl w:val="68BC5080"/>
     <w:lvl w:ilvl="0" w:tplc="0C0A0001">
       <w:start w:val="1"/>
       <w:numFmt w:val="bullet"/>
@@ -4251,7 +3755,7 @@
 </file>
 
 <file path=customXml/itemProps1.xml><?xml version="1.0" encoding="utf-8"?>
-<ds:datastoreItem xmlns:ds="http://schemas.openxmlformats.org/officeDocument/2006/customXml" ds:itemID="{C543F377-9E62-4B0C-A98D-0B7DFDEBAA15}">
+<ds:datastoreItem xmlns:ds="http://schemas.openxmlformats.org/officeDocument/2006/customXml" ds:itemID="{09C7E28A-AC4D-4B4D-8583-AD698176EEB3}">
   <ds:schemaRefs>
     <ds:schemaRef ds:uri="http://schemas.openxmlformats.org/officeDocument/2006/bibliography"/>
   </ds:schemaRefs>

</xml_diff>